<commit_message>
EDA start and proposal update
</commit_message>
<xml_diff>
--- a/Team 4 Proposal.docx
+++ b/Team 4 Proposal.docx
@@ -80,6 +80,7 @@
       </w:pPr>
       <w:bookmarkStart w:id="0" w:name="_srzieeq5yvuq" w:colFirst="0" w:colLast="0"/>
       <w:bookmarkEnd w:id="0"/>
+      <w:proofErr w:type="spellStart"/>
       <w:r>
         <w:rPr>
           <w:rFonts w:ascii="Helvetica" w:eastAsia="Roboto Black" w:hAnsi="Helvetica" w:cs="Roboto Black"/>
@@ -87,7 +88,37 @@
           <w:bCs/>
           <w:color w:val="660000"/>
         </w:rPr>
-        <w:t>Corporación Favorita Grocery Sales Forecasting</w:t>
+        <w:t>Corporación</w:t>
+      </w:r>
+      <w:proofErr w:type="spellEnd"/>
+      <w:r>
+        <w:rPr>
+          <w:rFonts w:ascii="Helvetica" w:eastAsia="Roboto Black" w:hAnsi="Helvetica" w:cs="Roboto Black"/>
+          <w:b/>
+          <w:bCs/>
+          <w:color w:val="660000"/>
+        </w:rPr>
+        <w:t xml:space="preserve"> </w:t>
+      </w:r>
+      <w:proofErr w:type="spellStart"/>
+      <w:r>
+        <w:rPr>
+          <w:rFonts w:ascii="Helvetica" w:eastAsia="Roboto Black" w:hAnsi="Helvetica" w:cs="Roboto Black"/>
+          <w:b/>
+          <w:bCs/>
+          <w:color w:val="660000"/>
+        </w:rPr>
+        <w:t>Favorita</w:t>
+      </w:r>
+      <w:proofErr w:type="spellEnd"/>
+      <w:r>
+        <w:rPr>
+          <w:rFonts w:ascii="Helvetica" w:eastAsia="Roboto Black" w:hAnsi="Helvetica" w:cs="Roboto Black"/>
+          <w:b/>
+          <w:bCs/>
+          <w:color w:val="660000"/>
+        </w:rPr>
+        <w:t xml:space="preserve"> Grocery Sales Forecasting</w:t>
       </w:r>
     </w:p>
     <w:p>
@@ -112,12 +143,37 @@
           <w:szCs w:val="24"/>
         </w:rPr>
       </w:pPr>
-      <w:r>
-        <w:rPr>
-          <w:sz w:val="24"/>
-          <w:szCs w:val="24"/>
-        </w:rPr>
-        <w:t xml:space="preserve">Raksha Kaverappa </w:t>
+      <w:proofErr w:type="spellStart"/>
+      <w:r>
+        <w:rPr>
+          <w:sz w:val="24"/>
+          <w:szCs w:val="24"/>
+        </w:rPr>
+        <w:t>Raksha</w:t>
+      </w:r>
+      <w:proofErr w:type="spellEnd"/>
+      <w:r>
+        <w:rPr>
+          <w:sz w:val="24"/>
+          <w:szCs w:val="24"/>
+        </w:rPr>
+        <w:t xml:space="preserve"> </w:t>
+      </w:r>
+      <w:proofErr w:type="spellStart"/>
+      <w:r>
+        <w:rPr>
+          <w:sz w:val="24"/>
+          <w:szCs w:val="24"/>
+        </w:rPr>
+        <w:t>Kaverappa</w:t>
+      </w:r>
+      <w:proofErr w:type="spellEnd"/>
+      <w:r>
+        <w:rPr>
+          <w:sz w:val="24"/>
+          <w:szCs w:val="24"/>
+        </w:rPr>
+        <w:t xml:space="preserve"> </w:t>
       </w:r>
     </w:p>
     <w:p>
@@ -167,7 +223,30 @@
           <w:sz w:val="24"/>
           <w:szCs w:val="24"/>
         </w:rPr>
+        <w:t xml:space="preserve">First Draft: </w:t>
+      </w:r>
+      <w:r>
+        <w:rPr>
+          <w:sz w:val="24"/>
+          <w:szCs w:val="24"/>
+        </w:rPr>
         <w:t>November 22, 2017</w:t>
+      </w:r>
+    </w:p>
+    <w:p>
+      <w:pPr>
+        <w:jc w:val="center"/>
+        <w:rPr>
+          <w:sz w:val="24"/>
+          <w:szCs w:val="24"/>
+        </w:rPr>
+      </w:pPr>
+      <w:r>
+        <w:rPr>
+          <w:sz w:val="24"/>
+          <w:szCs w:val="24"/>
+        </w:rPr>
+        <w:t>Second Draft: December 2, 2017</w:t>
       </w:r>
     </w:p>
     <w:p>
@@ -248,20 +327,7 @@
         </w:rPr>
       </w:pPr>
     </w:p>
-    <w:p>
-      <w:pPr>
-        <w:jc w:val="center"/>
-        <w:rPr>
-          <w:sz w:val="24"/>
-          <w:szCs w:val="24"/>
-        </w:rPr>
-      </w:pPr>
-    </w:p>
-    <w:p>
-      <w:pPr>
-        <w:jc w:val="center"/>
-      </w:pPr>
-    </w:p>
+    <w:p/>
     <w:p>
       <w:pPr>
         <w:pStyle w:val="Heading1"/>
@@ -313,12 +379,53 @@
           <w:szCs w:val="24"/>
         </w:rPr>
       </w:pPr>
-      <w:r>
-        <w:rPr>
-          <w:sz w:val="24"/>
-          <w:szCs w:val="24"/>
-        </w:rPr>
-        <w:t>Corporación Favorita is an Ecuadorian grocery chain with over 100 stores carrying over 200,000 products. They currently do not use machine learning to predict their sales and are hosting a Kaggle competition to obtain models to improve their forecasting. Because of the importance of oil in the Ecuadorian economy, and the effects of the strength of the economy on consumer habits, oil prices are of particular relevance to any forecast model they might use.</w:t>
+      <w:proofErr w:type="spellStart"/>
+      <w:r>
+        <w:rPr>
+          <w:sz w:val="24"/>
+          <w:szCs w:val="24"/>
+        </w:rPr>
+        <w:t>Corporación</w:t>
+      </w:r>
+      <w:proofErr w:type="spellEnd"/>
+      <w:r>
+        <w:rPr>
+          <w:sz w:val="24"/>
+          <w:szCs w:val="24"/>
+        </w:rPr>
+        <w:t xml:space="preserve"> </w:t>
+      </w:r>
+      <w:proofErr w:type="spellStart"/>
+      <w:r>
+        <w:rPr>
+          <w:sz w:val="24"/>
+          <w:szCs w:val="24"/>
+        </w:rPr>
+        <w:t>Favorita</w:t>
+      </w:r>
+      <w:proofErr w:type="spellEnd"/>
+      <w:r>
+        <w:rPr>
+          <w:sz w:val="24"/>
+          <w:szCs w:val="24"/>
+        </w:rPr>
+        <w:t xml:space="preserve"> is an Ecuadorian grocery chain with over 100 stores carrying over 200,000 products. They currently do not use machine learning to predict their sales and are hosting a </w:t>
+      </w:r>
+      <w:proofErr w:type="spellStart"/>
+      <w:r>
+        <w:rPr>
+          <w:sz w:val="24"/>
+          <w:szCs w:val="24"/>
+        </w:rPr>
+        <w:t>Kaggle</w:t>
+      </w:r>
+      <w:proofErr w:type="spellEnd"/>
+      <w:r>
+        <w:rPr>
+          <w:sz w:val="24"/>
+          <w:szCs w:val="24"/>
+        </w:rPr>
+        <w:t xml:space="preserve"> competition to obtain models to improve their forecasting. Because of the importance of oil in the Ecuadorian economy, and the effects of the strength of the economy on consumer habits, oil prices are of particular relevance to any forecast model they might use.</w:t>
       </w:r>
     </w:p>
     <w:p>
@@ -353,7 +460,46 @@
           <w:sz w:val="24"/>
           <w:szCs w:val="24"/>
         </w:rPr>
-        <w:t xml:space="preserve">To forecast unit sales of products by individual store for Corporación Favorita. To forecast the popularity of items by store. </w:t>
+        <w:t xml:space="preserve">To forecast unit sales of products by individual store for </w:t>
+      </w:r>
+      <w:proofErr w:type="spellStart"/>
+      <w:r>
+        <w:rPr>
+          <w:sz w:val="24"/>
+          <w:szCs w:val="24"/>
+        </w:rPr>
+        <w:t>Corporación</w:t>
+      </w:r>
+      <w:proofErr w:type="spellEnd"/>
+      <w:r>
+        <w:rPr>
+          <w:sz w:val="24"/>
+          <w:szCs w:val="24"/>
+        </w:rPr>
+        <w:t xml:space="preserve"> </w:t>
+      </w:r>
+      <w:proofErr w:type="spellStart"/>
+      <w:r>
+        <w:rPr>
+          <w:sz w:val="24"/>
+          <w:szCs w:val="24"/>
+        </w:rPr>
+        <w:t>Favorita</w:t>
+      </w:r>
+      <w:proofErr w:type="spellEnd"/>
+      <w:r>
+        <w:rPr>
+          <w:sz w:val="24"/>
+          <w:szCs w:val="24"/>
+        </w:rPr>
+        <w:t xml:space="preserve"> for inventory management, including forecasting new items</w:t>
+      </w:r>
+      <w:r>
+        <w:rPr>
+          <w:sz w:val="24"/>
+          <w:szCs w:val="24"/>
+        </w:rPr>
+        <w:t xml:space="preserve">. </w:t>
       </w:r>
     </w:p>
     <w:p>
@@ -423,7 +569,14 @@
           <w:sz w:val="24"/>
           <w:szCs w:val="24"/>
         </w:rPr>
-        <w:t>Does a product need to be promoted to improve its sale? How does promotion impact the sale of a product? If the impact is negative, why?</w:t>
+        <w:t>How does promotion impact the sale of a product</w:t>
+      </w:r>
+      <w:r>
+        <w:rPr>
+          <w:sz w:val="24"/>
+          <w:szCs w:val="24"/>
+        </w:rPr>
+        <w:t>?</w:t>
       </w:r>
     </w:p>
     <w:p>
@@ -443,44 +596,44 @@
           <w:sz w:val="24"/>
           <w:szCs w:val="24"/>
         </w:rPr>
-        <w:t xml:space="preserve">How </w:t>
-      </w:r>
-      <w:r>
-        <w:rPr>
-          <w:sz w:val="24"/>
-          <w:szCs w:val="24"/>
-        </w:rPr>
-        <w:t>much of a new product should be stocked?</w:t>
-      </w:r>
-      <w:r>
-        <w:rPr>
-          <w:sz w:val="24"/>
-          <w:szCs w:val="24"/>
-        </w:rPr>
-        <w:t xml:space="preserve"> </w:t>
-      </w:r>
-    </w:p>
-    <w:p>
-      <w:pPr>
-        <w:rPr>
-          <w:sz w:val="24"/>
-          <w:szCs w:val="24"/>
-        </w:rPr>
-      </w:pPr>
-    </w:p>
-    <w:p>
-      <w:pPr>
-        <w:rPr>
-          <w:sz w:val="24"/>
-          <w:szCs w:val="24"/>
-        </w:rPr>
-      </w:pPr>
-      <w:r>
-        <w:rPr>
-          <w:sz w:val="24"/>
-          <w:szCs w:val="24"/>
-        </w:rPr>
-        <w:t>To offer a web-application to let store employees identify quantities to restock, and quantities to order for new products. The application will also identify the top and worst selling items which will be used in planning sales, product placements and other business activities of the store.</w:t>
+        <w:t>How can we predict the sales for a new item?</w:t>
+      </w:r>
+    </w:p>
+    <w:p>
+      <w:pPr>
+        <w:rPr>
+          <w:sz w:val="24"/>
+          <w:szCs w:val="24"/>
+        </w:rPr>
+      </w:pPr>
+    </w:p>
+    <w:p>
+      <w:pPr>
+        <w:rPr>
+          <w:sz w:val="24"/>
+          <w:szCs w:val="24"/>
+        </w:rPr>
+      </w:pPr>
+      <w:r>
+        <w:rPr>
+          <w:sz w:val="24"/>
+          <w:szCs w:val="24"/>
+        </w:rPr>
+        <w:t>We will</w:t>
+      </w:r>
+      <w:r>
+        <w:rPr>
+          <w:sz w:val="24"/>
+          <w:szCs w:val="24"/>
+        </w:rPr>
+        <w:t xml:space="preserve"> offer a web-application to let store employees identify quantities to restock, and quantities to order for new products. </w:t>
+      </w:r>
+      <w:r>
+        <w:rPr>
+          <w:sz w:val="24"/>
+          <w:szCs w:val="24"/>
+        </w:rPr>
+        <w:t>We will also identify in our report and final presentation what features are the best predictors of these quantities.</w:t>
       </w:r>
     </w:p>
     <w:p>
@@ -510,12 +663,37 @@
           <w:szCs w:val="24"/>
         </w:rPr>
       </w:pPr>
-      <w:r>
-        <w:rPr>
-          <w:sz w:val="24"/>
-          <w:szCs w:val="24"/>
-        </w:rPr>
-        <w:t>Corporación Favorita corporate employees and managers of individual stores would use this tool to:</w:t>
+      <w:proofErr w:type="spellStart"/>
+      <w:r>
+        <w:rPr>
+          <w:sz w:val="24"/>
+          <w:szCs w:val="24"/>
+        </w:rPr>
+        <w:t>Corporación</w:t>
+      </w:r>
+      <w:proofErr w:type="spellEnd"/>
+      <w:r>
+        <w:rPr>
+          <w:sz w:val="24"/>
+          <w:szCs w:val="24"/>
+        </w:rPr>
+        <w:t xml:space="preserve"> </w:t>
+      </w:r>
+      <w:proofErr w:type="spellStart"/>
+      <w:r>
+        <w:rPr>
+          <w:sz w:val="24"/>
+          <w:szCs w:val="24"/>
+        </w:rPr>
+        <w:t>Favorita</w:t>
+      </w:r>
+      <w:proofErr w:type="spellEnd"/>
+      <w:r>
+        <w:rPr>
+          <w:sz w:val="24"/>
+          <w:szCs w:val="24"/>
+        </w:rPr>
+        <w:t xml:space="preserve"> corporate employees and managers of individual stores would use this tool to:</w:t>
       </w:r>
     </w:p>
     <w:p>
@@ -560,26 +738,6 @@
     </w:p>
     <w:p>
       <w:pPr>
-        <w:numPr>
-          <w:ilvl w:val="0"/>
-          <w:numId w:val="4"/>
-        </w:numPr>
-        <w:contextualSpacing/>
-        <w:rPr>
-          <w:sz w:val="24"/>
-          <w:szCs w:val="24"/>
-        </w:rPr>
-      </w:pPr>
-      <w:r>
-        <w:rPr>
-          <w:sz w:val="24"/>
-          <w:szCs w:val="24"/>
-        </w:rPr>
-        <w:t>Resource plan and store management based on forecasts.</w:t>
-      </w:r>
-    </w:p>
-    <w:p>
-      <w:pPr>
         <w:pStyle w:val="Heading1"/>
         <w:rPr>
           <w:rFonts w:ascii="Helvetica" w:hAnsi="Helvetica"/>
@@ -595,7 +753,6 @@
           <w:b/>
           <w:bCs/>
         </w:rPr>
-        <w:lastRenderedPageBreak/>
         <w:t>Data</w:t>
       </w:r>
     </w:p>
@@ -611,7 +768,23 @@
           <w:sz w:val="24"/>
           <w:szCs w:val="24"/>
         </w:rPr>
-        <w:t xml:space="preserve">Data sets are from the Kaggle competition: </w:t>
+        <w:t xml:space="preserve">Data sets are from the </w:t>
+      </w:r>
+      <w:proofErr w:type="spellStart"/>
+      <w:r>
+        <w:rPr>
+          <w:sz w:val="24"/>
+          <w:szCs w:val="24"/>
+        </w:rPr>
+        <w:t>Kaggle</w:t>
+      </w:r>
+      <w:proofErr w:type="spellEnd"/>
+      <w:r>
+        <w:rPr>
+          <w:sz w:val="24"/>
+          <w:szCs w:val="24"/>
+        </w:rPr>
+        <w:t xml:space="preserve"> competition: </w:t>
       </w:r>
       <w:hyperlink r:id="rId7">
         <w:r>
@@ -649,6 +822,7 @@
           <w:sz w:val="24"/>
           <w:szCs w:val="24"/>
         </w:rPr>
+        <w:lastRenderedPageBreak/>
         <w:t>Train set of unit sales by date, store, and item ID with flag for whether the item had a promotion</w:t>
       </w:r>
     </w:p>
@@ -889,7 +1063,318 @@
           <w:sz w:val="24"/>
           <w:szCs w:val="24"/>
         </w:rPr>
-        <w:t>Build forecasting models with time series analysis and clustering</w:t>
+        <w:t>Build forecasting models with clustering</w:t>
+      </w:r>
+    </w:p>
+    <w:p>
+      <w:pPr>
+        <w:numPr>
+          <w:ilvl w:val="1"/>
+          <w:numId w:val="3"/>
+        </w:numPr>
+        <w:contextualSpacing/>
+        <w:rPr>
+          <w:sz w:val="24"/>
+          <w:szCs w:val="24"/>
+        </w:rPr>
+      </w:pPr>
+      <w:r>
+        <w:rPr>
+          <w:sz w:val="24"/>
+          <w:szCs w:val="24"/>
+        </w:rPr>
+        <w:t>Unit sales per item and store</w:t>
+      </w:r>
+    </w:p>
+    <w:p>
+      <w:pPr>
+        <w:numPr>
+          <w:ilvl w:val="2"/>
+          <w:numId w:val="3"/>
+        </w:numPr>
+        <w:contextualSpacing/>
+        <w:rPr>
+          <w:sz w:val="24"/>
+          <w:szCs w:val="24"/>
+        </w:rPr>
+      </w:pPr>
+      <w:r>
+        <w:rPr>
+          <w:sz w:val="24"/>
+          <w:szCs w:val="24"/>
+        </w:rPr>
+        <w:t>Feature selection</w:t>
+      </w:r>
+    </w:p>
+    <w:p>
+      <w:pPr>
+        <w:numPr>
+          <w:ilvl w:val="2"/>
+          <w:numId w:val="3"/>
+        </w:numPr>
+        <w:contextualSpacing/>
+        <w:rPr>
+          <w:sz w:val="24"/>
+          <w:szCs w:val="24"/>
+        </w:rPr>
+      </w:pPr>
+      <w:r>
+        <w:rPr>
+          <w:sz w:val="24"/>
+          <w:szCs w:val="24"/>
+        </w:rPr>
+        <w:t xml:space="preserve">Compare </w:t>
+      </w:r>
+      <w:proofErr w:type="spellStart"/>
+      <w:r>
+        <w:rPr>
+          <w:sz w:val="24"/>
+          <w:szCs w:val="24"/>
+        </w:rPr>
+        <w:t>KMeans</w:t>
+      </w:r>
+      <w:proofErr w:type="spellEnd"/>
+      <w:r>
+        <w:rPr>
+          <w:sz w:val="24"/>
+          <w:szCs w:val="24"/>
+        </w:rPr>
+        <w:t xml:space="preserve"> and manual clustering</w:t>
+      </w:r>
+    </w:p>
+    <w:p>
+      <w:pPr>
+        <w:numPr>
+          <w:ilvl w:val="2"/>
+          <w:numId w:val="3"/>
+        </w:numPr>
+        <w:contextualSpacing/>
+        <w:rPr>
+          <w:sz w:val="24"/>
+          <w:szCs w:val="24"/>
+        </w:rPr>
+      </w:pPr>
+      <w:r>
+        <w:rPr>
+          <w:sz w:val="24"/>
+          <w:szCs w:val="24"/>
+        </w:rPr>
+        <w:t>Models</w:t>
+      </w:r>
+      <w:r>
+        <w:rPr>
+          <w:sz w:val="24"/>
+          <w:szCs w:val="24"/>
+        </w:rPr>
+        <w:t>:</w:t>
+      </w:r>
+      <w:r>
+        <w:rPr>
+          <w:sz w:val="24"/>
+          <w:szCs w:val="24"/>
+        </w:rPr>
+        <w:t xml:space="preserve"> linear regression, random forests, neural networks, KNN</w:t>
+      </w:r>
+    </w:p>
+    <w:p>
+      <w:pPr>
+        <w:numPr>
+          <w:ilvl w:val="2"/>
+          <w:numId w:val="3"/>
+        </w:numPr>
+        <w:contextualSpacing/>
+        <w:rPr>
+          <w:sz w:val="24"/>
+          <w:szCs w:val="24"/>
+        </w:rPr>
+      </w:pPr>
+      <w:r>
+        <w:rPr>
+          <w:sz w:val="24"/>
+          <w:szCs w:val="24"/>
+        </w:rPr>
+        <w:t>Metrics: MAE, MAPE</w:t>
+      </w:r>
+    </w:p>
+    <w:p>
+      <w:pPr>
+        <w:numPr>
+          <w:ilvl w:val="1"/>
+          <w:numId w:val="3"/>
+        </w:numPr>
+        <w:contextualSpacing/>
+        <w:rPr>
+          <w:sz w:val="24"/>
+          <w:szCs w:val="24"/>
+        </w:rPr>
+      </w:pPr>
+      <w:r>
+        <w:rPr>
+          <w:sz w:val="24"/>
+          <w:szCs w:val="24"/>
+        </w:rPr>
+        <w:t>Total transaction counts</w:t>
+      </w:r>
+    </w:p>
+    <w:p>
+      <w:pPr>
+        <w:numPr>
+          <w:ilvl w:val="2"/>
+          <w:numId w:val="3"/>
+        </w:numPr>
+        <w:contextualSpacing/>
+        <w:rPr>
+          <w:sz w:val="24"/>
+          <w:szCs w:val="24"/>
+        </w:rPr>
+      </w:pPr>
+      <w:r>
+        <w:rPr>
+          <w:sz w:val="24"/>
+          <w:szCs w:val="24"/>
+        </w:rPr>
+        <w:t xml:space="preserve">Compare </w:t>
+      </w:r>
+      <w:proofErr w:type="spellStart"/>
+      <w:r>
+        <w:rPr>
+          <w:sz w:val="24"/>
+          <w:szCs w:val="24"/>
+        </w:rPr>
+        <w:t>KMeans</w:t>
+      </w:r>
+      <w:proofErr w:type="spellEnd"/>
+      <w:r>
+        <w:rPr>
+          <w:sz w:val="24"/>
+          <w:szCs w:val="24"/>
+        </w:rPr>
+        <w:t xml:space="preserve"> and manual clustering</w:t>
+      </w:r>
+    </w:p>
+    <w:p>
+      <w:pPr>
+        <w:numPr>
+          <w:ilvl w:val="2"/>
+          <w:numId w:val="3"/>
+        </w:numPr>
+        <w:contextualSpacing/>
+        <w:rPr>
+          <w:sz w:val="24"/>
+          <w:szCs w:val="24"/>
+        </w:rPr>
+      </w:pPr>
+      <w:r>
+        <w:rPr>
+          <w:sz w:val="24"/>
+          <w:szCs w:val="24"/>
+        </w:rPr>
+        <w:t>Models</w:t>
+      </w:r>
+      <w:r>
+        <w:rPr>
+          <w:sz w:val="24"/>
+          <w:szCs w:val="24"/>
+        </w:rPr>
+        <w:t>:</w:t>
+      </w:r>
+      <w:r>
+        <w:rPr>
+          <w:sz w:val="24"/>
+          <w:szCs w:val="24"/>
+        </w:rPr>
+        <w:t xml:space="preserve"> ARIMA</w:t>
+      </w:r>
+      <w:r>
+        <w:rPr>
+          <w:sz w:val="24"/>
+          <w:szCs w:val="24"/>
+        </w:rPr>
+        <w:t>, SARIMA, neural networks</w:t>
+      </w:r>
+    </w:p>
+    <w:p>
+      <w:pPr>
+        <w:numPr>
+          <w:ilvl w:val="2"/>
+          <w:numId w:val="3"/>
+        </w:numPr>
+        <w:contextualSpacing/>
+        <w:rPr>
+          <w:sz w:val="24"/>
+          <w:szCs w:val="24"/>
+        </w:rPr>
+      </w:pPr>
+      <w:r>
+        <w:rPr>
+          <w:sz w:val="24"/>
+          <w:szCs w:val="24"/>
+        </w:rPr>
+        <w:t>Metrics: b</w:t>
+      </w:r>
+      <w:bookmarkStart w:id="6" w:name="_GoBack"/>
+      <w:bookmarkEnd w:id="6"/>
+      <w:r>
+        <w:rPr>
+          <w:sz w:val="24"/>
+          <w:szCs w:val="24"/>
+        </w:rPr>
+        <w:t>ias, MAE, MAPE</w:t>
+      </w:r>
+    </w:p>
+    <w:p>
+      <w:pPr>
+        <w:numPr>
+          <w:ilvl w:val="1"/>
+          <w:numId w:val="3"/>
+        </w:numPr>
+        <w:contextualSpacing/>
+        <w:rPr>
+          <w:sz w:val="24"/>
+          <w:szCs w:val="24"/>
+        </w:rPr>
+      </w:pPr>
+      <w:r>
+        <w:rPr>
+          <w:sz w:val="24"/>
+          <w:szCs w:val="24"/>
+        </w:rPr>
+        <w:t>If oil price</w:t>
+      </w:r>
+      <w:r>
+        <w:rPr>
+          <w:sz w:val="24"/>
+          <w:szCs w:val="24"/>
+        </w:rPr>
+        <w:t xml:space="preserve"> </w:t>
+      </w:r>
+      <w:r>
+        <w:rPr>
+          <w:sz w:val="24"/>
+          <w:szCs w:val="24"/>
+        </w:rPr>
+        <w:t>is</w:t>
+      </w:r>
+      <w:r>
+        <w:rPr>
+          <w:sz w:val="24"/>
+          <w:szCs w:val="24"/>
+        </w:rPr>
+        <w:t xml:space="preserve"> selected as a feature in </w:t>
+      </w:r>
+      <w:r>
+        <w:rPr>
+          <w:sz w:val="24"/>
+          <w:szCs w:val="24"/>
+        </w:rPr>
+        <w:t>3</w:t>
+      </w:r>
+      <w:r>
+        <w:rPr>
+          <w:sz w:val="24"/>
+          <w:szCs w:val="24"/>
+        </w:rPr>
+        <w:t>A, we will also develop a time series forecasting model for it</w:t>
       </w:r>
     </w:p>
     <w:p>
@@ -981,8 +1466,8 @@
           <w:bCs/>
         </w:rPr>
       </w:pPr>
-      <w:bookmarkStart w:id="6" w:name="_ynn3b2c1dw2t" w:colFirst="0" w:colLast="0"/>
-      <w:bookmarkEnd w:id="6"/>
+      <w:bookmarkStart w:id="7" w:name="_ynn3b2c1dw2t" w:colFirst="0" w:colLast="0"/>
+      <w:bookmarkEnd w:id="7"/>
       <w:r>
         <w:rPr>
           <w:rFonts w:ascii="Helvetica" w:hAnsi="Helvetica"/>
@@ -991,8 +1476,6 @@
         </w:rPr>
         <w:t>Milestones</w:t>
       </w:r>
-      <w:bookmarkStart w:id="7" w:name="_GoBack"/>
-      <w:bookmarkEnd w:id="7"/>
     </w:p>
     <w:tbl>
       <w:tblPr>
@@ -1224,6 +1707,7 @@
                 <w:sz w:val="24"/>
                 <w:szCs w:val="24"/>
               </w:rPr>
+              <w:lastRenderedPageBreak/>
               <w:t>8</w:t>
             </w:r>
           </w:p>
@@ -1649,10 +2133,10 @@
           <w:lang w:val="en-US"/>
         </w:rPr>
         <w:drawing>
-          <wp:inline distT="0" distB="0" distL="0" distR="0" wp14:anchorId="312F15D4" wp14:editId="625B8B6A">
-            <wp:extent cx="5949950" cy="4458970"/>
-            <wp:effectExtent l="0" t="0" r="0" b="11430"/>
-            <wp:docPr id="4" name="Picture 4" descr="Team%204%20Proposal.jpg"/>
+          <wp:inline distT="0" distB="0" distL="0" distR="0" wp14:anchorId="045E152C" wp14:editId="285DC808">
+            <wp:extent cx="4852669" cy="3636654"/>
+            <wp:effectExtent l="0" t="0" r="0" b="0"/>
+            <wp:docPr id="5" name="Picture 5" descr="../../../Downloads/Team%204%20Proposal(1).jpg"/>
             <wp:cNvGraphicFramePr>
               <a:graphicFrameLocks xmlns:a="http://schemas.openxmlformats.org/drawingml/2006/main" noChangeAspect="1"/>
             </wp:cNvGraphicFramePr>
@@ -1660,7 +2144,7 @@
               <a:graphicData uri="http://schemas.openxmlformats.org/drawingml/2006/picture">
                 <pic:pic xmlns:pic="http://schemas.openxmlformats.org/drawingml/2006/picture">
                   <pic:nvPicPr>
-                    <pic:cNvPr id="0" name="Picture 1" descr="Team%204%20Proposal.jpg"/>
+                    <pic:cNvPr id="0" name="Picture 1" descr="../../../Downloads/Team%204%20Proposal(1).jpg"/>
                     <pic:cNvPicPr>
                       <a:picLocks noChangeAspect="1" noChangeArrowheads="1"/>
                     </pic:cNvPicPr>
@@ -1681,7 +2165,7 @@
                   <pic:spPr bwMode="auto">
                     <a:xfrm>
                       <a:off x="0" y="0"/>
-                      <a:ext cx="5949950" cy="4458970"/>
+                      <a:ext cx="4880069" cy="3657188"/>
                     </a:xfrm>
                     <a:prstGeom prst="rect">
                       <a:avLst/>
@@ -1764,47 +2248,6 @@
           </wp:inline>
         </w:drawing>
       </w:r>
-      <w:r>
-        <w:rPr>
-          <w:noProof/>
-          <w:lang w:val="en-US"/>
-        </w:rPr>
-        <w:drawing>
-          <wp:inline distT="114300" distB="114300" distL="114300" distR="114300" wp14:anchorId="402D4323" wp14:editId="23757F37">
-            <wp:extent cx="3814763" cy="3814763"/>
-            <wp:effectExtent l="0" t="0" r="0" b="0"/>
-            <wp:docPr id="2" name="image4.jpg"/>
-            <wp:cNvGraphicFramePr/>
-            <a:graphic xmlns:a="http://schemas.openxmlformats.org/drawingml/2006/main">
-              <a:graphicData uri="http://schemas.openxmlformats.org/drawingml/2006/picture">
-                <pic:pic xmlns:pic="http://schemas.openxmlformats.org/drawingml/2006/picture">
-                  <pic:nvPicPr>
-                    <pic:cNvPr id="0" name="image4.jpg"/>
-                    <pic:cNvPicPr preferRelativeResize="0"/>
-                  </pic:nvPicPr>
-                  <pic:blipFill>
-                    <a:blip r:embed="rId10"/>
-                    <a:srcRect/>
-                    <a:stretch>
-                      <a:fillRect/>
-                    </a:stretch>
-                  </pic:blipFill>
-                  <pic:spPr>
-                    <a:xfrm>
-                      <a:off x="0" y="0"/>
-                      <a:ext cx="3814763" cy="3814763"/>
-                    </a:xfrm>
-                    <a:prstGeom prst="rect">
-                      <a:avLst/>
-                    </a:prstGeom>
-                    <a:ln/>
-                  </pic:spPr>
-                </pic:pic>
-              </a:graphicData>
-            </a:graphic>
-          </wp:inline>
-        </w:drawing>
-      </w:r>
     </w:p>
     <w:p>
       <w:pPr>
@@ -1823,7 +2266,6 @@
           <w:b/>
           <w:bCs/>
         </w:rPr>
-        <w:lastRenderedPageBreak/>
         <w:t>References</w:t>
       </w:r>
     </w:p>
@@ -1839,9 +2281,25 @@
           <w:sz w:val="24"/>
           <w:szCs w:val="24"/>
         </w:rPr>
-        <w:t xml:space="preserve">Image of groceries from WikiMedia Commons </w:t>
-      </w:r>
-      <w:hyperlink r:id="rId11">
+        <w:t xml:space="preserve">Image of groceries from </w:t>
+      </w:r>
+      <w:proofErr w:type="spellStart"/>
+      <w:r>
+        <w:rPr>
+          <w:sz w:val="24"/>
+          <w:szCs w:val="24"/>
+        </w:rPr>
+        <w:t>WikiMedia</w:t>
+      </w:r>
+      <w:proofErr w:type="spellEnd"/>
+      <w:r>
+        <w:rPr>
+          <w:sz w:val="24"/>
+          <w:szCs w:val="24"/>
+        </w:rPr>
+        <w:t xml:space="preserve"> Commons </w:t>
+      </w:r>
+      <w:hyperlink r:id="rId10">
         <w:r>
           <w:rPr>
             <w:color w:val="1155CC"/>
@@ -1867,14 +2325,23 @@
           <w:szCs w:val="24"/>
         </w:rPr>
       </w:pPr>
-      <w:r>
-        <w:rPr>
-          <w:sz w:val="24"/>
-          <w:szCs w:val="24"/>
-        </w:rPr>
-        <w:t xml:space="preserve">Kaggle Competition: </w:t>
-      </w:r>
-      <w:hyperlink r:id="rId12">
+      <w:proofErr w:type="spellStart"/>
+      <w:r>
+        <w:rPr>
+          <w:sz w:val="24"/>
+          <w:szCs w:val="24"/>
+        </w:rPr>
+        <w:t>Kaggle</w:t>
+      </w:r>
+      <w:proofErr w:type="spellEnd"/>
+      <w:r>
+        <w:rPr>
+          <w:sz w:val="24"/>
+          <w:szCs w:val="24"/>
+        </w:rPr>
+        <w:t xml:space="preserve"> Competition: </w:t>
+      </w:r>
+      <w:hyperlink r:id="rId11">
         <w:r>
           <w:rPr>
             <w:color w:val="1155CC"/>
@@ -1908,7 +2375,7 @@
   <w:abstractNum w:abstractNumId="0">
     <w:nsid w:val="0A7B3784"/>
     <w:multiLevelType w:val="multilevel"/>
-    <w:tmpl w:val="117AC55E"/>
+    <w:tmpl w:val="75107F94"/>
     <w:lvl w:ilvl="0">
       <w:start w:val="1"/>
       <w:numFmt w:val="decimal"/>
@@ -1935,13 +2402,14 @@
     </w:lvl>
     <w:lvl w:ilvl="2">
       <w:start w:val="1"/>
-      <w:numFmt w:val="lowerRoman"/>
-      <w:lvlText w:val="%3."/>
-      <w:lvlJc w:val="right"/>
+      <w:numFmt w:val="bullet"/>
+      <w:lvlText w:val=""/>
+      <w:lvlJc w:val="left"/>
       <w:pPr>
         <w:ind w:left="2160" w:hanging="360"/>
       </w:pPr>
       <w:rPr>
+        <w:rFonts w:ascii="Symbol" w:hAnsi="Symbol" w:hint="default"/>
         <w:u w:val="none"/>
       </w:rPr>
     </w:lvl>

</xml_diff>